<commit_message>
Updated Doc with JDBC Actions
</commit_message>
<xml_diff>
--- a/AnaplanConnect Interface.docx
+++ b/AnaplanConnect Interface.docx
@@ -94,6 +94,9 @@
         <w:jc w:val="center"/>
       </w:pPr>
       <w:r>
+        <w:rPr>
+          <w:noProof/>
+        </w:rPr>
         <w:drawing>
           <wp:inline distT="0" distB="0" distL="0" distR="0" wp14:anchorId="3E7F0EB9" wp14:editId="05D672CA">
             <wp:extent cx="4730400" cy="4348800"/>
@@ -803,6 +806,9 @@
         <w:jc w:val="center"/>
       </w:pPr>
       <w:r>
+        <w:rPr>
+          <w:noProof/>
+        </w:rPr>
         <w:drawing>
           <wp:inline distT="0" distB="0" distL="0" distR="0" wp14:anchorId="5F4D29EF" wp14:editId="134A507D">
             <wp:extent cx="4626000" cy="2361600"/>
@@ -907,10 +913,10 @@
           <w:noProof/>
         </w:rPr>
         <w:drawing>
-          <wp:inline distT="0" distB="0" distL="0" distR="0" wp14:anchorId="2C2FDA9B" wp14:editId="729E38B0">
-            <wp:extent cx="4485600" cy="932400"/>
-            <wp:effectExtent l="0" t="0" r="0" b="1270"/>
-            <wp:docPr id="7" name="Picture 7"/>
+          <wp:inline distT="0" distB="0" distL="0" distR="0" wp14:anchorId="02D1AAFF" wp14:editId="41EAA77E">
+            <wp:extent cx="4780800" cy="1018800"/>
+            <wp:effectExtent l="0" t="0" r="1270" b="0"/>
+            <wp:docPr id="5" name="Picture 5"/>
             <wp:cNvGraphicFramePr>
               <a:graphicFrameLocks xmlns:a="http://schemas.openxmlformats.org/drawingml/2006/main" noChangeAspect="1"/>
             </wp:cNvGraphicFramePr>
@@ -930,7 +936,7 @@
                   <pic:spPr>
                     <a:xfrm>
                       <a:off x="0" y="0"/>
-                      <a:ext cx="4485600" cy="932400"/>
+                      <a:ext cx="4780800" cy="1018800"/>
                     </a:xfrm>
                     <a:prstGeom prst="rect">
                       <a:avLst/>
@@ -1107,11 +1113,14 @@
         <w:ind w:left="-1134"/>
       </w:pPr>
       <w:r>
+        <w:rPr>
+          <w:noProof/>
+        </w:rPr>
         <w:drawing>
-          <wp:inline distT="0" distB="0" distL="0" distR="0" wp14:anchorId="7322FDF0" wp14:editId="50FF27E0">
-            <wp:extent cx="7108989" cy="1749287"/>
-            <wp:effectExtent l="0" t="0" r="0" b="3810"/>
-            <wp:docPr id="6" name="Picture 6"/>
+          <wp:inline distT="0" distB="0" distL="0" distR="0" wp14:anchorId="74ABC9E0" wp14:editId="3B25B239">
+            <wp:extent cx="7067550" cy="1818958"/>
+            <wp:effectExtent l="0" t="0" r="0" b="0"/>
+            <wp:docPr id="4" name="Picture 4"/>
             <wp:cNvGraphicFramePr>
               <a:graphicFrameLocks xmlns:a="http://schemas.openxmlformats.org/drawingml/2006/main" noChangeAspect="1"/>
             </wp:cNvGraphicFramePr>
@@ -1131,7 +1140,7 @@
                   <pic:spPr>
                     <a:xfrm>
                       <a:off x="0" y="0"/>
-                      <a:ext cx="7136331" cy="1756015"/>
+                      <a:ext cx="7119248" cy="1832263"/>
                     </a:xfrm>
                     <a:prstGeom prst="rect">
                       <a:avLst/>
@@ -1640,11 +1649,33 @@
               <w:t xml:space="preserve"> </w:t>
             </w:r>
             <w:r>
-              <w:t xml:space="preserve">One of Import, Export, Process, Action or </w:t>
+              <w:t>One of Import, Export, Process, Action</w:t>
+            </w:r>
+            <w:r>
+              <w:t>,</w:t>
+            </w:r>
+            <w:r>
+              <w:t xml:space="preserve"> </w:t>
             </w:r>
             <w:proofErr w:type="spellStart"/>
             <w:r>
               <w:t>ImportAndProcess</w:t>
+            </w:r>
+            <w:proofErr w:type="spellEnd"/>
+            <w:r>
+              <w:t xml:space="preserve">, </w:t>
+            </w:r>
+            <w:proofErr w:type="spellStart"/>
+            <w:r>
+              <w:t>JDBCImport</w:t>
+            </w:r>
+            <w:proofErr w:type="spellEnd"/>
+            <w:r>
+              <w:t xml:space="preserve"> or </w:t>
+            </w:r>
+            <w:proofErr w:type="spellStart"/>
+            <w:r>
+              <w:t>JDBCProcess</w:t>
             </w:r>
             <w:proofErr w:type="spellEnd"/>
           </w:p>
@@ -1666,6 +1697,7 @@
               <w:rPr>
                 <w:i/>
               </w:rPr>
+              <w:lastRenderedPageBreak/>
               <w:t>Export filename</w:t>
             </w:r>
           </w:p>
@@ -1706,8 +1738,7 @@
               <w:rPr>
                 <w:i/>
               </w:rPr>
-              <w:lastRenderedPageBreak/>
-              <w:t>Workspace GUID</w:t>
+              <w:t>JDBC Properties file</w:t>
             </w:r>
           </w:p>
         </w:tc>
@@ -1723,10 +1754,26 @@
               <w:rPr>
                 <w:b/>
               </w:rPr>
-              <w:t>Mandatory</w:t>
-            </w:r>
-            <w:r>
-              <w:t xml:space="preserve"> – Workspace ID</w:t>
+              <w:t>Optional</w:t>
+            </w:r>
+            <w:r>
+              <w:t xml:space="preserve"> – Only for </w:t>
+            </w:r>
+            <w:proofErr w:type="spellStart"/>
+            <w:r>
+              <w:t>JDBCImport</w:t>
+            </w:r>
+            <w:proofErr w:type="spellEnd"/>
+            <w:r>
+              <w:t xml:space="preserve"> and </w:t>
+            </w:r>
+            <w:proofErr w:type="spellStart"/>
+            <w:r>
+              <w:t>JDBCProcess</w:t>
+            </w:r>
+            <w:proofErr w:type="spellEnd"/>
+            <w:r>
+              <w:t xml:space="preserve"> Action Type</w:t>
             </w:r>
           </w:p>
         </w:tc>
@@ -1747,6 +1794,46 @@
               <w:rPr>
                 <w:i/>
               </w:rPr>
+              <w:t>Workspace GUID</w:t>
+            </w:r>
+          </w:p>
+        </w:tc>
+        <w:tc>
+          <w:tcPr>
+            <w:tcW w:w="6611" w:type="dxa"/>
+          </w:tcPr>
+          <w:p>
+            <w:pPr>
+              <w:cnfStyle w:val="000000000000" w:firstRow="0" w:lastRow="0" w:firstColumn="0" w:lastColumn="0" w:oddVBand="0" w:evenVBand="0" w:oddHBand="0" w:evenHBand="0" w:firstRowFirstColumn="0" w:firstRowLastColumn="0" w:lastRowFirstColumn="0" w:lastRowLastColumn="0"/>
+            </w:pPr>
+            <w:r>
+              <w:rPr>
+                <w:b/>
+              </w:rPr>
+              <w:t>Mandatory</w:t>
+            </w:r>
+            <w:r>
+              <w:t xml:space="preserve"> – Workspace ID</w:t>
+            </w:r>
+          </w:p>
+        </w:tc>
+      </w:tr>
+      <w:tr>
+        <w:tc>
+          <w:tcPr>
+            <w:cnfStyle w:val="001000000000" w:firstRow="0" w:lastRow="0" w:firstColumn="1" w:lastColumn="0" w:oddVBand="0" w:evenVBand="0" w:oddHBand="0" w:evenHBand="0" w:firstRowFirstColumn="0" w:firstRowLastColumn="0" w:lastRowFirstColumn="0" w:lastRowLastColumn="0"/>
+            <w:tcW w:w="2405" w:type="dxa"/>
+          </w:tcPr>
+          <w:p>
+            <w:pPr>
+              <w:rPr>
+                <w:i/>
+              </w:rPr>
+            </w:pPr>
+            <w:r>
+              <w:rPr>
+                <w:i/>
+              </w:rPr>
               <w:t>Model GUID</w:t>
             </w:r>
           </w:p>
@@ -1758,6 +1845,9 @@
           <w:p>
             <w:pPr>
               <w:cnfStyle w:val="000000000000" w:firstRow="0" w:lastRow="0" w:firstColumn="0" w:lastColumn="0" w:oddVBand="0" w:evenVBand="0" w:oddHBand="0" w:evenHBand="0" w:firstRowFirstColumn="0" w:firstRowLastColumn="0" w:lastRowFirstColumn="0" w:lastRowLastColumn="0"/>
+              <w:rPr>
+                <w:b/>
+              </w:rPr>
             </w:pPr>
             <w:r>
               <w:rPr>
@@ -2009,9 +2099,25 @@
     <w:p/>
     <w:p>
       <w:pPr>
+        <w:rPr>
+          <w:rFonts w:asciiTheme="majorHAnsi" w:eastAsiaTheme="majorEastAsia" w:hAnsiTheme="majorHAnsi" w:cstheme="majorBidi"/>
+          <w:color w:val="2E74B5" w:themeColor="accent1" w:themeShade="BF"/>
+          <w:sz w:val="26"/>
+          <w:szCs w:val="26"/>
+        </w:rPr>
+      </w:pPr>
+      <w:r>
+        <w:br w:type="page"/>
+      </w:r>
+    </w:p>
+    <w:p>
+      <w:pPr>
         <w:pStyle w:val="Heading2"/>
       </w:pPr>
-      <w:r>
+      <w:bookmarkStart w:id="1" w:name="_GoBack"/>
+      <w:bookmarkEnd w:id="1"/>
+      <w:r>
+        <w:lastRenderedPageBreak/>
         <w:t>Logging</w:t>
       </w:r>
     </w:p>
@@ -2089,8 +2195,6 @@
       <w:r>
         <w:t>older log files, which should be done on a case-by-case basis.</w:t>
       </w:r>
-      <w:bookmarkStart w:id="1" w:name="_GoBack"/>
-      <w:bookmarkEnd w:id="1"/>
     </w:p>
     <w:sectPr>
       <w:headerReference w:type="default" r:id="rId15"/>
@@ -2557,7 +2661,7 @@
         </mc:Choice>
         <mc:Fallback>
           <w:pict>
-            <v:group w14:anchorId="16846041" id="Group 158" o:spid="_x0000_s1026" style="position:absolute;left:0;text-align:left;margin-left:0;margin-top:0;width:133.9pt;height:80.65pt;z-index:251659264;mso-top-percent:23;mso-position-horizontal:left;mso-position-horizontal-relative:page;mso-position-vertical-relative:page;mso-top-percent:23;mso-width-relative:margin;mso-height-relative:margin" coordsize="17007,10241" o:gfxdata="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">
+            <v:group w14:anchorId="16846041" id="Group 158" o:spid="_x0000_s1026" style="position:absolute;left:0;text-align:left;margin-left:0;margin-top:0;width:133.9pt;height:80.65pt;z-index:251659264;mso-top-percent:23;mso-position-horizontal:left;mso-position-horizontal-relative:page;mso-position-vertical-relative:page;mso-top-percent:23;mso-width-relative:margin;mso-height-relative:margin" coordsize="17007,10241" o:gfxdata="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">
               <v:group id="Group 159" o:spid="_x0000_s1027" style="position:absolute;width:17007;height:10241" coordsize="17007,10241" o:gfxdata="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">
                 <v:rect id="Rectangle 160" o:spid="_x0000_s1028" style="position:absolute;width:17007;height:10241;visibility:visible;mso-wrap-style:square;v-text-anchor:middle" o:gfxdata="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" fillcolor="white [3212]" stroked="f" strokeweight="1pt">
                   <v:fill opacity="0"/>
@@ -4336,7 +4440,7 @@
 </file>
 
 <file path=customXml/itemProps1.xml><?xml version="1.0" encoding="utf-8"?>
-<ds:datastoreItem xmlns:ds="http://schemas.openxmlformats.org/officeDocument/2006/customXml" ds:itemID="{85D4C764-4299-4D8F-BBAB-3C28314D3AAF}">
+<ds:datastoreItem xmlns:ds="http://schemas.openxmlformats.org/officeDocument/2006/customXml" ds:itemID="{48D342E6-7EA3-48FA-B5D2-82B9CF535CB5}">
   <ds:schemaRefs>
     <ds:schemaRef ds:uri="http://schemas.openxmlformats.org/officeDocument/2006/bibliography"/>
   </ds:schemaRefs>

</xml_diff>